<commit_message>
modelling of the opener in the rota
</commit_message>
<xml_diff>
--- a/data/rosta-template-2.docx
+++ b/data/rosta-template-2.docx
@@ -74,7 +74,7 @@
                           <pic:cNvPicPr/>
                         </pic:nvPicPr>
                         <pic:blipFill>
-                          <a:blip r:embed="rId7" cstate="print">
+                          <a:blip r:embed="rId8" cstate="print">
                             <a:extLst>
                               <a:ext uri="{28A0092B-C50C-407E-A947-70E740481C1C}">
                                 <a14:useLocalDpi xmlns:a14="http://schemas.microsoft.com/office/drawing/2010/main" val="0"/>
@@ -596,7 +596,10 @@
               <w:bottom w:val="single" w:sz="4" w:space="0" w:color="D9D9D9" w:themeColor="background1" w:themeShade="D9"/>
             </w:tcBorders>
           </w:tcPr>
-          <w:p/>
+          <w:p>
+            <w:bookmarkStart w:id="2" w:name="mondayOpener1"/>
+            <w:bookmarkEnd w:id="2"/>
+          </w:p>
         </w:tc>
         <w:tc>
           <w:tcPr>
@@ -609,8 +612,8 @@
             <w:vAlign w:val="center"/>
           </w:tcPr>
           <w:p>
-            <w:bookmarkStart w:id="2" w:name="mondayMorning1"/>
-            <w:bookmarkEnd w:id="2"/>
+            <w:bookmarkStart w:id="3" w:name="mondayMorning1"/>
+            <w:bookmarkEnd w:id="3"/>
           </w:p>
         </w:tc>
         <w:tc>
@@ -624,8 +627,8 @@
             <w:vAlign w:val="center"/>
           </w:tcPr>
           <w:p>
-            <w:bookmarkStart w:id="3" w:name="mondayAfternoon1"/>
-            <w:bookmarkEnd w:id="3"/>
+            <w:bookmarkStart w:id="4" w:name="mondayAfternoon1"/>
+            <w:bookmarkEnd w:id="4"/>
           </w:p>
         </w:tc>
       </w:tr>
@@ -667,7 +670,10 @@
               <w:bottom w:val="single" w:sz="4" w:space="0" w:color="D9D9D9" w:themeColor="background1" w:themeShade="D9"/>
             </w:tcBorders>
           </w:tcPr>
-          <w:p/>
+          <w:p>
+            <w:bookmarkStart w:id="5" w:name="mondayOpener2"/>
+            <w:bookmarkEnd w:id="5"/>
+          </w:p>
         </w:tc>
         <w:tc>
           <w:tcPr>
@@ -680,8 +686,8 @@
             <w:vAlign w:val="center"/>
           </w:tcPr>
           <w:p>
-            <w:bookmarkStart w:id="4" w:name="mondayMorning2"/>
-            <w:bookmarkEnd w:id="4"/>
+            <w:bookmarkStart w:id="6" w:name="mondayMorning2"/>
+            <w:bookmarkEnd w:id="6"/>
           </w:p>
         </w:tc>
         <w:tc>
@@ -695,8 +701,8 @@
             <w:vAlign w:val="center"/>
           </w:tcPr>
           <w:p>
-            <w:bookmarkStart w:id="5" w:name="mondayAfternoon2"/>
-            <w:bookmarkEnd w:id="5"/>
+            <w:bookmarkStart w:id="7" w:name="mondayAfternoon2"/>
+            <w:bookmarkEnd w:id="7"/>
           </w:p>
         </w:tc>
       </w:tr>
@@ -734,7 +740,10 @@
               <w:right w:val="single" w:sz="4" w:space="0" w:color="auto"/>
             </w:tcBorders>
           </w:tcPr>
-          <w:p/>
+          <w:p>
+            <w:bookmarkStart w:id="8" w:name="mondayOpener3"/>
+            <w:bookmarkEnd w:id="8"/>
+          </w:p>
         </w:tc>
         <w:tc>
           <w:tcPr>
@@ -748,8 +757,8 @@
             <w:vAlign w:val="center"/>
           </w:tcPr>
           <w:p>
-            <w:bookmarkStart w:id="6" w:name="mondayMorning3"/>
-            <w:bookmarkEnd w:id="6"/>
+            <w:bookmarkStart w:id="9" w:name="mondayMorning3"/>
+            <w:bookmarkEnd w:id="9"/>
           </w:p>
         </w:tc>
         <w:tc>
@@ -763,8 +772,8 @@
             <w:vAlign w:val="center"/>
           </w:tcPr>
           <w:p>
-            <w:bookmarkStart w:id="7" w:name="mondayAfternoon3"/>
-            <w:bookmarkEnd w:id="7"/>
+            <w:bookmarkStart w:id="10" w:name="mondayAfternoon3"/>
+            <w:bookmarkEnd w:id="10"/>
           </w:p>
         </w:tc>
       </w:tr>
@@ -800,7 +809,10 @@
               <w:bottom w:val="single" w:sz="4" w:space="0" w:color="auto"/>
             </w:tcBorders>
           </w:tcPr>
-          <w:p/>
+          <w:p>
+            <w:bookmarkStart w:id="11" w:name="mondayOpener4"/>
+            <w:bookmarkEnd w:id="11"/>
+          </w:p>
         </w:tc>
         <w:tc>
           <w:tcPr>
@@ -813,8 +825,8 @@
             <w:vAlign w:val="center"/>
           </w:tcPr>
           <w:p>
-            <w:bookmarkStart w:id="8" w:name="mondayMorning4"/>
-            <w:bookmarkEnd w:id="8"/>
+            <w:bookmarkStart w:id="12" w:name="mondayMorning4"/>
+            <w:bookmarkEnd w:id="12"/>
           </w:p>
         </w:tc>
         <w:tc>
@@ -828,8 +840,8 @@
             <w:vAlign w:val="center"/>
           </w:tcPr>
           <w:p>
-            <w:bookmarkStart w:id="9" w:name="mondayAfternoon4"/>
-            <w:bookmarkEnd w:id="9"/>
+            <w:bookmarkStart w:id="13" w:name="mondayAfternoon4"/>
+            <w:bookmarkEnd w:id="13"/>
           </w:p>
         </w:tc>
       </w:tr>
@@ -881,7 +893,10 @@
               <w:bottom w:val="single" w:sz="4" w:space="0" w:color="D9D9D9" w:themeColor="background1" w:themeShade="D9"/>
             </w:tcBorders>
           </w:tcPr>
-          <w:p/>
+          <w:p>
+            <w:bookmarkStart w:id="14" w:name="tuesdayOpener1"/>
+            <w:bookmarkEnd w:id="14"/>
+          </w:p>
         </w:tc>
         <w:tc>
           <w:tcPr>
@@ -894,8 +909,8 @@
             <w:vAlign w:val="center"/>
           </w:tcPr>
           <w:p>
-            <w:bookmarkStart w:id="10" w:name="tuesdayMorning1"/>
-            <w:bookmarkEnd w:id="10"/>
+            <w:bookmarkStart w:id="15" w:name="tuesdayMorning1"/>
+            <w:bookmarkEnd w:id="15"/>
           </w:p>
         </w:tc>
         <w:tc>
@@ -909,8 +924,8 @@
             <w:vAlign w:val="center"/>
           </w:tcPr>
           <w:p>
-            <w:bookmarkStart w:id="11" w:name="tuesdayAfternoon1"/>
-            <w:bookmarkEnd w:id="11"/>
+            <w:bookmarkStart w:id="16" w:name="tuesdayAfternoon1"/>
+            <w:bookmarkEnd w:id="16"/>
           </w:p>
         </w:tc>
       </w:tr>
@@ -952,7 +967,10 @@
               <w:bottom w:val="single" w:sz="4" w:space="0" w:color="D9D9D9" w:themeColor="background1" w:themeShade="D9"/>
             </w:tcBorders>
           </w:tcPr>
-          <w:p/>
+          <w:p>
+            <w:bookmarkStart w:id="17" w:name="tuesdayOpener2"/>
+            <w:bookmarkEnd w:id="17"/>
+          </w:p>
         </w:tc>
         <w:tc>
           <w:tcPr>
@@ -965,8 +983,8 @@
             <w:vAlign w:val="center"/>
           </w:tcPr>
           <w:p>
-            <w:bookmarkStart w:id="12" w:name="tuesdayMorning2"/>
-            <w:bookmarkEnd w:id="12"/>
+            <w:bookmarkStart w:id="18" w:name="tuesdayMorning2"/>
+            <w:bookmarkEnd w:id="18"/>
           </w:p>
         </w:tc>
         <w:tc>
@@ -980,8 +998,8 @@
             <w:vAlign w:val="center"/>
           </w:tcPr>
           <w:p>
-            <w:bookmarkStart w:id="13" w:name="tuesdayAfternoon2"/>
-            <w:bookmarkEnd w:id="13"/>
+            <w:bookmarkStart w:id="19" w:name="tuesdayAfternoon2"/>
+            <w:bookmarkEnd w:id="19"/>
           </w:p>
         </w:tc>
       </w:tr>
@@ -1014,7 +1032,10 @@
               <w:bottom w:val="single" w:sz="4" w:space="0" w:color="D9D9D9" w:themeColor="background1" w:themeShade="D9"/>
             </w:tcBorders>
           </w:tcPr>
-          <w:p/>
+          <w:p>
+            <w:bookmarkStart w:id="20" w:name="tuesdayOpener3"/>
+            <w:bookmarkEnd w:id="20"/>
+          </w:p>
         </w:tc>
         <w:tc>
           <w:tcPr>
@@ -1027,8 +1048,8 @@
             <w:vAlign w:val="center"/>
           </w:tcPr>
           <w:p>
-            <w:bookmarkStart w:id="14" w:name="tuesdayMorning3"/>
-            <w:bookmarkEnd w:id="14"/>
+            <w:bookmarkStart w:id="21" w:name="tuesdayMorning3"/>
+            <w:bookmarkEnd w:id="21"/>
           </w:p>
         </w:tc>
         <w:tc>
@@ -1042,8 +1063,8 @@
             <w:vAlign w:val="center"/>
           </w:tcPr>
           <w:p>
-            <w:bookmarkStart w:id="15" w:name="tuesdayAfternoon3"/>
-            <w:bookmarkEnd w:id="15"/>
+            <w:bookmarkStart w:id="22" w:name="tuesdayAfternoon3"/>
+            <w:bookmarkEnd w:id="22"/>
           </w:p>
         </w:tc>
       </w:tr>
@@ -1079,7 +1100,10 @@
               <w:bottom w:val="single" w:sz="4" w:space="0" w:color="auto"/>
             </w:tcBorders>
           </w:tcPr>
-          <w:p/>
+          <w:p>
+            <w:bookmarkStart w:id="23" w:name="tuesdayOpener4"/>
+            <w:bookmarkEnd w:id="23"/>
+          </w:p>
         </w:tc>
         <w:tc>
           <w:tcPr>
@@ -1092,8 +1116,8 @@
             <w:vAlign w:val="center"/>
           </w:tcPr>
           <w:p>
-            <w:bookmarkStart w:id="16" w:name="tuesdayMorning4"/>
-            <w:bookmarkEnd w:id="16"/>
+            <w:bookmarkStart w:id="24" w:name="tuesdayMorning4"/>
+            <w:bookmarkEnd w:id="24"/>
           </w:p>
         </w:tc>
         <w:tc>
@@ -1107,8 +1131,8 @@
             <w:vAlign w:val="center"/>
           </w:tcPr>
           <w:p>
-            <w:bookmarkStart w:id="17" w:name="tuesdayAfternoon4"/>
-            <w:bookmarkEnd w:id="17"/>
+            <w:bookmarkStart w:id="25" w:name="tuesdayAfternoon4"/>
+            <w:bookmarkEnd w:id="25"/>
           </w:p>
         </w:tc>
       </w:tr>
@@ -1160,7 +1184,10 @@
               <w:bottom w:val="single" w:sz="4" w:space="0" w:color="D9D9D9" w:themeColor="background1" w:themeShade="D9"/>
             </w:tcBorders>
           </w:tcPr>
-          <w:p/>
+          <w:p>
+            <w:bookmarkStart w:id="26" w:name="wednesdayOpener1"/>
+            <w:bookmarkEnd w:id="26"/>
+          </w:p>
         </w:tc>
         <w:tc>
           <w:tcPr>
@@ -1173,8 +1200,8 @@
             <w:vAlign w:val="center"/>
           </w:tcPr>
           <w:p>
-            <w:bookmarkStart w:id="18" w:name="wednesdayMorning1"/>
-            <w:bookmarkEnd w:id="18"/>
+            <w:bookmarkStart w:id="27" w:name="wednesdayMorning1"/>
+            <w:bookmarkEnd w:id="27"/>
           </w:p>
         </w:tc>
         <w:tc>
@@ -1188,8 +1215,8 @@
             <w:vAlign w:val="center"/>
           </w:tcPr>
           <w:p>
-            <w:bookmarkStart w:id="19" w:name="wednesdayAfternoon1"/>
-            <w:bookmarkEnd w:id="19"/>
+            <w:bookmarkStart w:id="28" w:name="wednesdayAfternoon1"/>
+            <w:bookmarkEnd w:id="28"/>
           </w:p>
         </w:tc>
       </w:tr>
@@ -1231,7 +1258,10 @@
               <w:bottom w:val="single" w:sz="4" w:space="0" w:color="D9D9D9" w:themeColor="background1" w:themeShade="D9"/>
             </w:tcBorders>
           </w:tcPr>
-          <w:p/>
+          <w:p>
+            <w:bookmarkStart w:id="29" w:name="wednesdayOpener2"/>
+            <w:bookmarkEnd w:id="29"/>
+          </w:p>
         </w:tc>
         <w:tc>
           <w:tcPr>
@@ -1244,8 +1274,8 @@
             <w:vAlign w:val="center"/>
           </w:tcPr>
           <w:p>
-            <w:bookmarkStart w:id="20" w:name="wednesdayMorning2"/>
-            <w:bookmarkEnd w:id="20"/>
+            <w:bookmarkStart w:id="30" w:name="wednesdayMorning2"/>
+            <w:bookmarkEnd w:id="30"/>
           </w:p>
         </w:tc>
         <w:tc>
@@ -1259,8 +1289,8 @@
             <w:vAlign w:val="center"/>
           </w:tcPr>
           <w:p>
-            <w:bookmarkStart w:id="21" w:name="wednesdayAfternoon2"/>
-            <w:bookmarkEnd w:id="21"/>
+            <w:bookmarkStart w:id="31" w:name="wednesdayAfternoon2"/>
+            <w:bookmarkEnd w:id="31"/>
           </w:p>
         </w:tc>
       </w:tr>
@@ -1293,7 +1323,10 @@
               <w:bottom w:val="single" w:sz="4" w:space="0" w:color="D9D9D9" w:themeColor="background1" w:themeShade="D9"/>
             </w:tcBorders>
           </w:tcPr>
-          <w:p/>
+          <w:p>
+            <w:bookmarkStart w:id="32" w:name="wednesdayOpener3"/>
+            <w:bookmarkEnd w:id="32"/>
+          </w:p>
         </w:tc>
         <w:tc>
           <w:tcPr>
@@ -1306,8 +1339,8 @@
             <w:vAlign w:val="center"/>
           </w:tcPr>
           <w:p>
-            <w:bookmarkStart w:id="22" w:name="wednesdayMorning3"/>
-            <w:bookmarkEnd w:id="22"/>
+            <w:bookmarkStart w:id="33" w:name="wednesdayMorning3"/>
+            <w:bookmarkEnd w:id="33"/>
           </w:p>
         </w:tc>
         <w:tc>
@@ -1321,8 +1354,8 @@
             <w:vAlign w:val="center"/>
           </w:tcPr>
           <w:p>
-            <w:bookmarkStart w:id="23" w:name="wednesdayAfternoon3"/>
-            <w:bookmarkEnd w:id="23"/>
+            <w:bookmarkStart w:id="34" w:name="wednesdayAfternoon3"/>
+            <w:bookmarkEnd w:id="34"/>
           </w:p>
         </w:tc>
       </w:tr>
@@ -1358,7 +1391,10 @@
               <w:bottom w:val="single" w:sz="4" w:space="0" w:color="auto"/>
             </w:tcBorders>
           </w:tcPr>
-          <w:p/>
+          <w:p>
+            <w:bookmarkStart w:id="35" w:name="wednesdayOpener4"/>
+            <w:bookmarkEnd w:id="35"/>
+          </w:p>
         </w:tc>
         <w:tc>
           <w:tcPr>
@@ -1371,8 +1407,8 @@
             <w:vAlign w:val="center"/>
           </w:tcPr>
           <w:p>
-            <w:bookmarkStart w:id="24" w:name="wednesdayMorning4"/>
-            <w:bookmarkEnd w:id="24"/>
+            <w:bookmarkStart w:id="36" w:name="wednesdayMorning4"/>
+            <w:bookmarkEnd w:id="36"/>
           </w:p>
         </w:tc>
         <w:tc>
@@ -1386,8 +1422,8 @@
             <w:vAlign w:val="center"/>
           </w:tcPr>
           <w:p>
-            <w:bookmarkStart w:id="25" w:name="wednesdayAfternoon4"/>
-            <w:bookmarkEnd w:id="25"/>
+            <w:bookmarkStart w:id="37" w:name="wednesdayAfternoon4"/>
+            <w:bookmarkEnd w:id="37"/>
           </w:p>
         </w:tc>
       </w:tr>
@@ -1439,7 +1475,10 @@
               <w:bottom w:val="single" w:sz="4" w:space="0" w:color="D9D9D9" w:themeColor="background1" w:themeShade="D9"/>
             </w:tcBorders>
           </w:tcPr>
-          <w:p/>
+          <w:p>
+            <w:bookmarkStart w:id="38" w:name="thursdayOpener1"/>
+            <w:bookmarkEnd w:id="38"/>
+          </w:p>
         </w:tc>
         <w:tc>
           <w:tcPr>
@@ -1452,8 +1491,8 @@
             <w:vAlign w:val="center"/>
           </w:tcPr>
           <w:p>
-            <w:bookmarkStart w:id="26" w:name="thursdayMorning1"/>
-            <w:bookmarkEnd w:id="26"/>
+            <w:bookmarkStart w:id="39" w:name="thursdayMorning1"/>
+            <w:bookmarkEnd w:id="39"/>
           </w:p>
         </w:tc>
         <w:tc>
@@ -1467,8 +1506,8 @@
             <w:vAlign w:val="center"/>
           </w:tcPr>
           <w:p>
-            <w:bookmarkStart w:id="27" w:name="thursdayAfternoon1"/>
-            <w:bookmarkEnd w:id="27"/>
+            <w:bookmarkStart w:id="40" w:name="thursdayAfternoon1"/>
+            <w:bookmarkEnd w:id="40"/>
           </w:p>
         </w:tc>
       </w:tr>
@@ -1510,7 +1549,10 @@
               <w:bottom w:val="single" w:sz="4" w:space="0" w:color="D9D9D9" w:themeColor="background1" w:themeShade="D9"/>
             </w:tcBorders>
           </w:tcPr>
-          <w:p/>
+          <w:p>
+            <w:bookmarkStart w:id="41" w:name="thursdayOpener2"/>
+            <w:bookmarkEnd w:id="41"/>
+          </w:p>
         </w:tc>
         <w:tc>
           <w:tcPr>
@@ -1523,8 +1565,8 @@
             <w:vAlign w:val="center"/>
           </w:tcPr>
           <w:p>
-            <w:bookmarkStart w:id="28" w:name="thursdayMorning2"/>
-            <w:bookmarkEnd w:id="28"/>
+            <w:bookmarkStart w:id="42" w:name="thursdayMorning2"/>
+            <w:bookmarkEnd w:id="42"/>
           </w:p>
         </w:tc>
         <w:tc>
@@ -1538,8 +1580,8 @@
             <w:vAlign w:val="center"/>
           </w:tcPr>
           <w:p>
-            <w:bookmarkStart w:id="29" w:name="thursdayAfternoon2"/>
-            <w:bookmarkEnd w:id="29"/>
+            <w:bookmarkStart w:id="43" w:name="thursdayAfternoon2"/>
+            <w:bookmarkEnd w:id="43"/>
           </w:p>
         </w:tc>
       </w:tr>
@@ -1572,7 +1614,10 @@
               <w:bottom w:val="single" w:sz="4" w:space="0" w:color="D9D9D9" w:themeColor="background1" w:themeShade="D9"/>
             </w:tcBorders>
           </w:tcPr>
-          <w:p/>
+          <w:p>
+            <w:bookmarkStart w:id="44" w:name="thursdayOpener3"/>
+            <w:bookmarkEnd w:id="44"/>
+          </w:p>
         </w:tc>
         <w:tc>
           <w:tcPr>
@@ -1585,8 +1630,8 @@
             <w:vAlign w:val="center"/>
           </w:tcPr>
           <w:p>
-            <w:bookmarkStart w:id="30" w:name="thursdayMorning3"/>
-            <w:bookmarkEnd w:id="30"/>
+            <w:bookmarkStart w:id="45" w:name="thursdayMorning3"/>
+            <w:bookmarkEnd w:id="45"/>
           </w:p>
         </w:tc>
         <w:tc>
@@ -1600,8 +1645,8 @@
             <w:vAlign w:val="center"/>
           </w:tcPr>
           <w:p>
-            <w:bookmarkStart w:id="31" w:name="thursdayAfternoon3"/>
-            <w:bookmarkEnd w:id="31"/>
+            <w:bookmarkStart w:id="46" w:name="thursdayAfternoon3"/>
+            <w:bookmarkEnd w:id="46"/>
           </w:p>
         </w:tc>
       </w:tr>
@@ -1637,7 +1682,10 @@
               <w:bottom w:val="single" w:sz="4" w:space="0" w:color="auto"/>
             </w:tcBorders>
           </w:tcPr>
-          <w:p/>
+          <w:p>
+            <w:bookmarkStart w:id="47" w:name="thursdayOpener4"/>
+            <w:bookmarkEnd w:id="47"/>
+          </w:p>
         </w:tc>
         <w:tc>
           <w:tcPr>
@@ -1650,8 +1698,8 @@
             <w:vAlign w:val="center"/>
           </w:tcPr>
           <w:p>
-            <w:bookmarkStart w:id="32" w:name="thursdayMorning4"/>
-            <w:bookmarkEnd w:id="32"/>
+            <w:bookmarkStart w:id="48" w:name="thursdayMorning4"/>
+            <w:bookmarkEnd w:id="48"/>
           </w:p>
         </w:tc>
         <w:tc>
@@ -1665,8 +1713,8 @@
             <w:vAlign w:val="center"/>
           </w:tcPr>
           <w:p>
-            <w:bookmarkStart w:id="33" w:name="thursdayAfternoon4"/>
-            <w:bookmarkEnd w:id="33"/>
+            <w:bookmarkStart w:id="49" w:name="thursdayAfternoon4"/>
+            <w:bookmarkEnd w:id="49"/>
           </w:p>
         </w:tc>
       </w:tr>
@@ -1718,7 +1766,10 @@
               <w:bottom w:val="single" w:sz="4" w:space="0" w:color="D9D9D9" w:themeColor="background1" w:themeShade="D9"/>
             </w:tcBorders>
           </w:tcPr>
-          <w:p/>
+          <w:p>
+            <w:bookmarkStart w:id="50" w:name="fridayOpener1"/>
+            <w:bookmarkEnd w:id="50"/>
+          </w:p>
         </w:tc>
         <w:tc>
           <w:tcPr>
@@ -1731,8 +1782,8 @@
             <w:vAlign w:val="center"/>
           </w:tcPr>
           <w:p>
-            <w:bookmarkStart w:id="34" w:name="fridayMorning1"/>
-            <w:bookmarkEnd w:id="34"/>
+            <w:bookmarkStart w:id="51" w:name="fridayMorning1"/>
+            <w:bookmarkEnd w:id="51"/>
           </w:p>
         </w:tc>
         <w:tc>
@@ -1746,8 +1797,8 @@
             <w:vAlign w:val="center"/>
           </w:tcPr>
           <w:p>
-            <w:bookmarkStart w:id="35" w:name="fridayAfternoon1"/>
-            <w:bookmarkEnd w:id="35"/>
+            <w:bookmarkStart w:id="52" w:name="fridayAfternoon1"/>
+            <w:bookmarkEnd w:id="52"/>
           </w:p>
         </w:tc>
       </w:tr>
@@ -1789,7 +1840,10 @@
               <w:bottom w:val="single" w:sz="4" w:space="0" w:color="D9D9D9" w:themeColor="background1" w:themeShade="D9"/>
             </w:tcBorders>
           </w:tcPr>
-          <w:p/>
+          <w:p>
+            <w:bookmarkStart w:id="53" w:name="fridayOpener2"/>
+            <w:bookmarkEnd w:id="53"/>
+          </w:p>
         </w:tc>
         <w:tc>
           <w:tcPr>
@@ -1802,8 +1856,8 @@
             <w:vAlign w:val="center"/>
           </w:tcPr>
           <w:p>
-            <w:bookmarkStart w:id="36" w:name="fridayMorning2"/>
-            <w:bookmarkEnd w:id="36"/>
+            <w:bookmarkStart w:id="54" w:name="fridayMorning2"/>
+            <w:bookmarkEnd w:id="54"/>
           </w:p>
         </w:tc>
         <w:tc>
@@ -1817,8 +1871,8 @@
             <w:vAlign w:val="center"/>
           </w:tcPr>
           <w:p>
-            <w:bookmarkStart w:id="37" w:name="fridayAfternoon2"/>
-            <w:bookmarkEnd w:id="37"/>
+            <w:bookmarkStart w:id="55" w:name="fridayAfternoon2"/>
+            <w:bookmarkEnd w:id="55"/>
           </w:p>
         </w:tc>
       </w:tr>
@@ -1851,7 +1905,10 @@
               <w:bottom w:val="single" w:sz="4" w:space="0" w:color="D9D9D9" w:themeColor="background1" w:themeShade="D9"/>
             </w:tcBorders>
           </w:tcPr>
-          <w:p/>
+          <w:p>
+            <w:bookmarkStart w:id="56" w:name="fridayOpener3"/>
+            <w:bookmarkEnd w:id="56"/>
+          </w:p>
         </w:tc>
         <w:tc>
           <w:tcPr>
@@ -1864,8 +1921,8 @@
             <w:vAlign w:val="center"/>
           </w:tcPr>
           <w:p>
-            <w:bookmarkStart w:id="38" w:name="fridayMorning3"/>
-            <w:bookmarkEnd w:id="38"/>
+            <w:bookmarkStart w:id="57" w:name="fridayMorning3"/>
+            <w:bookmarkEnd w:id="57"/>
           </w:p>
         </w:tc>
         <w:tc>
@@ -1879,8 +1936,8 @@
             <w:vAlign w:val="center"/>
           </w:tcPr>
           <w:p>
-            <w:bookmarkStart w:id="39" w:name="fridayAfternoon3"/>
-            <w:bookmarkEnd w:id="39"/>
+            <w:bookmarkStart w:id="58" w:name="fridayAfternoon3"/>
+            <w:bookmarkEnd w:id="58"/>
           </w:p>
         </w:tc>
       </w:tr>
@@ -1916,7 +1973,10 @@
               <w:bottom w:val="single" w:sz="4" w:space="0" w:color="auto"/>
             </w:tcBorders>
           </w:tcPr>
-          <w:p/>
+          <w:p>
+            <w:bookmarkStart w:id="59" w:name="fridayOpener4"/>
+            <w:bookmarkEnd w:id="59"/>
+          </w:p>
         </w:tc>
         <w:tc>
           <w:tcPr>
@@ -1929,8 +1989,8 @@
             <w:vAlign w:val="center"/>
           </w:tcPr>
           <w:p>
-            <w:bookmarkStart w:id="40" w:name="fridayMorning4"/>
-            <w:bookmarkEnd w:id="40"/>
+            <w:bookmarkStart w:id="60" w:name="fridayMorning4"/>
+            <w:bookmarkEnd w:id="60"/>
           </w:p>
         </w:tc>
         <w:tc>
@@ -1944,8 +2004,8 @@
             <w:vAlign w:val="center"/>
           </w:tcPr>
           <w:p>
-            <w:bookmarkStart w:id="41" w:name="fridayAfternoon4"/>
-            <w:bookmarkEnd w:id="41"/>
+            <w:bookmarkStart w:id="61" w:name="fridayAfternoon4"/>
+            <w:bookmarkEnd w:id="61"/>
           </w:p>
         </w:tc>
       </w:tr>
@@ -1997,7 +2057,10 @@
               <w:bottom w:val="single" w:sz="4" w:space="0" w:color="D9D9D9" w:themeColor="background1" w:themeShade="D9"/>
             </w:tcBorders>
           </w:tcPr>
-          <w:p/>
+          <w:p>
+            <w:bookmarkStart w:id="62" w:name="saturdayOpener1"/>
+            <w:bookmarkEnd w:id="62"/>
+          </w:p>
         </w:tc>
         <w:tc>
           <w:tcPr>
@@ -2010,8 +2073,8 @@
             <w:vAlign w:val="center"/>
           </w:tcPr>
           <w:p>
-            <w:bookmarkStart w:id="42" w:name="saturdayMorning1"/>
-            <w:bookmarkEnd w:id="42"/>
+            <w:bookmarkStart w:id="63" w:name="saturdayMorning1"/>
+            <w:bookmarkEnd w:id="63"/>
           </w:p>
         </w:tc>
         <w:tc>
@@ -2025,8 +2088,8 @@
             <w:vAlign w:val="center"/>
           </w:tcPr>
           <w:p>
-            <w:bookmarkStart w:id="43" w:name="saturdayAfternoon1"/>
-            <w:bookmarkEnd w:id="43"/>
+            <w:bookmarkStart w:id="64" w:name="saturdayAfternoon1"/>
+            <w:bookmarkEnd w:id="64"/>
           </w:p>
         </w:tc>
       </w:tr>
@@ -2068,7 +2131,10 @@
               <w:bottom w:val="single" w:sz="4" w:space="0" w:color="D9D9D9" w:themeColor="background1" w:themeShade="D9"/>
             </w:tcBorders>
           </w:tcPr>
-          <w:p/>
+          <w:p>
+            <w:bookmarkStart w:id="65" w:name="saturdayOpener2"/>
+            <w:bookmarkEnd w:id="65"/>
+          </w:p>
         </w:tc>
         <w:tc>
           <w:tcPr>
@@ -2081,8 +2147,8 @@
             <w:vAlign w:val="center"/>
           </w:tcPr>
           <w:p>
-            <w:bookmarkStart w:id="44" w:name="saturdayMorning2"/>
-            <w:bookmarkEnd w:id="44"/>
+            <w:bookmarkStart w:id="66" w:name="saturdayMorning2"/>
+            <w:bookmarkEnd w:id="66"/>
           </w:p>
         </w:tc>
         <w:tc>
@@ -2096,8 +2162,8 @@
             <w:vAlign w:val="center"/>
           </w:tcPr>
           <w:p>
-            <w:bookmarkStart w:id="45" w:name="saturdayAfternoon2"/>
-            <w:bookmarkEnd w:id="45"/>
+            <w:bookmarkStart w:id="67" w:name="saturdayAfternoon2"/>
+            <w:bookmarkEnd w:id="67"/>
           </w:p>
         </w:tc>
       </w:tr>
@@ -2130,7 +2196,10 @@
               <w:bottom w:val="single" w:sz="4" w:space="0" w:color="D9D9D9" w:themeColor="background1" w:themeShade="D9"/>
             </w:tcBorders>
           </w:tcPr>
-          <w:p/>
+          <w:p>
+            <w:bookmarkStart w:id="68" w:name="saturdayOpener3"/>
+            <w:bookmarkEnd w:id="68"/>
+          </w:p>
         </w:tc>
         <w:tc>
           <w:tcPr>
@@ -2143,8 +2212,8 @@
             <w:vAlign w:val="center"/>
           </w:tcPr>
           <w:p>
-            <w:bookmarkStart w:id="46" w:name="saturdayMorning3"/>
-            <w:bookmarkEnd w:id="46"/>
+            <w:bookmarkStart w:id="69" w:name="saturdayMorning3"/>
+            <w:bookmarkEnd w:id="69"/>
           </w:p>
         </w:tc>
         <w:tc>
@@ -2158,8 +2227,8 @@
             <w:vAlign w:val="center"/>
           </w:tcPr>
           <w:p>
-            <w:bookmarkStart w:id="47" w:name="saturdayAfternoon3"/>
-            <w:bookmarkEnd w:id="47"/>
+            <w:bookmarkStart w:id="70" w:name="saturdayAfternoon3"/>
+            <w:bookmarkEnd w:id="70"/>
           </w:p>
         </w:tc>
       </w:tr>
@@ -2195,7 +2264,10 @@
               <w:bottom w:val="single" w:sz="4" w:space="0" w:color="auto"/>
             </w:tcBorders>
           </w:tcPr>
-          <w:p/>
+          <w:p>
+            <w:bookmarkStart w:id="71" w:name="saturdayOpener4"/>
+            <w:bookmarkEnd w:id="71"/>
+          </w:p>
         </w:tc>
         <w:tc>
           <w:tcPr>
@@ -2208,8 +2280,8 @@
             <w:vAlign w:val="center"/>
           </w:tcPr>
           <w:p>
-            <w:bookmarkStart w:id="48" w:name="saturdayMorning4"/>
-            <w:bookmarkEnd w:id="48"/>
+            <w:bookmarkStart w:id="72" w:name="saturdayMorning4"/>
+            <w:bookmarkEnd w:id="72"/>
           </w:p>
         </w:tc>
         <w:tc>
@@ -2223,8 +2295,8 @@
             <w:vAlign w:val="center"/>
           </w:tcPr>
           <w:p>
-            <w:bookmarkStart w:id="49" w:name="saturdayAfternoon4"/>
-            <w:bookmarkEnd w:id="49"/>
+            <w:bookmarkStart w:id="73" w:name="saturdayAfternoon4"/>
+            <w:bookmarkEnd w:id="73"/>
           </w:p>
         </w:tc>
       </w:tr>
@@ -2276,7 +2348,10 @@
               <w:bottom w:val="single" w:sz="4" w:space="0" w:color="D9D9D9" w:themeColor="background1" w:themeShade="D9"/>
             </w:tcBorders>
           </w:tcPr>
-          <w:p/>
+          <w:p>
+            <w:bookmarkStart w:id="74" w:name="sundayOpener1"/>
+            <w:bookmarkEnd w:id="74"/>
+          </w:p>
         </w:tc>
         <w:tc>
           <w:tcPr>
@@ -2289,8 +2364,8 @@
             <w:vAlign w:val="center"/>
           </w:tcPr>
           <w:p>
-            <w:bookmarkStart w:id="50" w:name="sundayMorning1"/>
-            <w:bookmarkEnd w:id="50"/>
+            <w:bookmarkStart w:id="75" w:name="sundayMorning1"/>
+            <w:bookmarkEnd w:id="75"/>
           </w:p>
         </w:tc>
         <w:tc>
@@ -2304,8 +2379,8 @@
             <w:vAlign w:val="center"/>
           </w:tcPr>
           <w:p>
-            <w:bookmarkStart w:id="51" w:name="sundayAfternoon1"/>
-            <w:bookmarkEnd w:id="51"/>
+            <w:bookmarkStart w:id="76" w:name="sundayAfternoon1"/>
+            <w:bookmarkEnd w:id="76"/>
           </w:p>
         </w:tc>
       </w:tr>
@@ -2347,7 +2422,10 @@
               <w:bottom w:val="single" w:sz="4" w:space="0" w:color="D9D9D9" w:themeColor="background1" w:themeShade="D9"/>
             </w:tcBorders>
           </w:tcPr>
-          <w:p/>
+          <w:p>
+            <w:bookmarkStart w:id="77" w:name="sundayOpener2"/>
+            <w:bookmarkEnd w:id="77"/>
+          </w:p>
         </w:tc>
         <w:tc>
           <w:tcPr>
@@ -2360,8 +2438,8 @@
             <w:vAlign w:val="center"/>
           </w:tcPr>
           <w:p>
-            <w:bookmarkStart w:id="52" w:name="sundayMorning2"/>
-            <w:bookmarkEnd w:id="52"/>
+            <w:bookmarkStart w:id="78" w:name="sundayMorning2"/>
+            <w:bookmarkEnd w:id="78"/>
           </w:p>
         </w:tc>
         <w:tc>
@@ -2375,8 +2453,8 @@
             <w:vAlign w:val="center"/>
           </w:tcPr>
           <w:p>
-            <w:bookmarkStart w:id="53" w:name="sundayAfternoon2"/>
-            <w:bookmarkEnd w:id="53"/>
+            <w:bookmarkStart w:id="79" w:name="sundayAfternoon2"/>
+            <w:bookmarkEnd w:id="79"/>
           </w:p>
         </w:tc>
       </w:tr>
@@ -2405,7 +2483,10 @@
               <w:bottom w:val="single" w:sz="4" w:space="0" w:color="D9D9D9" w:themeColor="background1" w:themeShade="D9"/>
             </w:tcBorders>
           </w:tcPr>
-          <w:p/>
+          <w:p>
+            <w:bookmarkStart w:id="80" w:name="sundayOpener3"/>
+            <w:bookmarkEnd w:id="80"/>
+          </w:p>
         </w:tc>
         <w:tc>
           <w:tcPr>
@@ -2418,8 +2499,8 @@
             <w:vAlign w:val="center"/>
           </w:tcPr>
           <w:p>
-            <w:bookmarkStart w:id="54" w:name="sundayMorning3"/>
-            <w:bookmarkEnd w:id="54"/>
+            <w:bookmarkStart w:id="81" w:name="sundayMorning3"/>
+            <w:bookmarkEnd w:id="81"/>
           </w:p>
         </w:tc>
         <w:tc>
@@ -2433,8 +2514,8 @@
             <w:vAlign w:val="center"/>
           </w:tcPr>
           <w:p>
-            <w:bookmarkStart w:id="55" w:name="sundayAfternoon3"/>
-            <w:bookmarkEnd w:id="55"/>
+            <w:bookmarkStart w:id="82" w:name="sundayAfternoon3"/>
+            <w:bookmarkEnd w:id="82"/>
           </w:p>
         </w:tc>
       </w:tr>
@@ -2462,7 +2543,10 @@
               <w:top w:val="single" w:sz="4" w:space="0" w:color="D9D9D9" w:themeColor="background1" w:themeShade="D9"/>
             </w:tcBorders>
           </w:tcPr>
-          <w:p/>
+          <w:p>
+            <w:bookmarkStart w:id="83" w:name="sundayOpener4"/>
+            <w:bookmarkEnd w:id="83"/>
+          </w:p>
         </w:tc>
         <w:tc>
           <w:tcPr>
@@ -2474,8 +2558,8 @@
             <w:vAlign w:val="center"/>
           </w:tcPr>
           <w:p>
-            <w:bookmarkStart w:id="56" w:name="sundayMorning4"/>
-            <w:bookmarkEnd w:id="56"/>
+            <w:bookmarkStart w:id="84" w:name="sundayMorning4"/>
+            <w:bookmarkEnd w:id="84"/>
           </w:p>
         </w:tc>
         <w:tc>
@@ -2488,8 +2572,8 @@
             <w:vAlign w:val="center"/>
           </w:tcPr>
           <w:p>
-            <w:bookmarkStart w:id="57" w:name="sundayAfternoon4"/>
-            <w:bookmarkEnd w:id="57"/>
+            <w:bookmarkStart w:id="85" w:name="sundayAfternoon4"/>
+            <w:bookmarkEnd w:id="85"/>
           </w:p>
         </w:tc>
       </w:tr>
@@ -3241,18 +3325,18 @@
 </file>
 
 <file path=customXml/item1.xml><?xml version="1.0" encoding="utf-8"?>
+<p:properties xmlns:p="http://schemas.microsoft.com/office/2006/metadata/properties" xmlns:xsi="http://www.w3.org/2001/XMLSchema-instance" xmlns:pc="http://schemas.microsoft.com/office/infopath/2007/PartnerControls">
+  <documentManagement/>
+</p:properties>
+</file>
+
+<file path=customXml/item2.xml><?xml version="1.0" encoding="utf-8"?>
 <?mso-contentType ?>
 <FormTemplates xmlns="http://schemas.microsoft.com/sharepoint/v3/contenttype/forms">
   <Display>DocumentLibraryForm</Display>
   <Edit>DocumentLibraryForm</Edit>
   <New>DocumentLibraryForm</New>
 </FormTemplates>
-</file>
-
-<file path=customXml/item2.xml><?xml version="1.0" encoding="utf-8"?>
-<p:properties xmlns:p="http://schemas.microsoft.com/office/2006/metadata/properties" xmlns:xsi="http://www.w3.org/2001/XMLSchema-instance" xmlns:pc="http://schemas.microsoft.com/office/infopath/2007/PartnerControls">
-  <documentManagement/>
-</p:properties>
 </file>
 
 <file path=customXml/item3.xml><?xml version="1.0" encoding="utf-8"?>
@@ -3433,19 +3517,23 @@
 </ct:contentTypeSchema>
 </file>
 
+<file path=customXml/item4.xml><?xml version="1.0" encoding="utf-8"?>
+<b:Sources xmlns:b="http://schemas.openxmlformats.org/officeDocument/2006/bibliography" xmlns="http://schemas.openxmlformats.org/officeDocument/2006/bibliography" SelectedStyle="\APASixthEditionOfficeOnline.xsl" StyleName="APA" Version="6"/>
+</file>
+
 <file path=customXml/itemProps1.xml><?xml version="1.0" encoding="utf-8"?>
-<ds:datastoreItem xmlns:ds="http://schemas.openxmlformats.org/officeDocument/2006/customXml" ds:itemID="{AEF43B34-4148-4D7A-8D8F-35753F74A9AA}">
+<ds:datastoreItem xmlns:ds="http://schemas.openxmlformats.org/officeDocument/2006/customXml" ds:itemID="{7EBA3EA7-A425-4A06-AD8B-F0787527711F}">
   <ds:schemaRefs>
-    <ds:schemaRef ds:uri="http://schemas.microsoft.com/sharepoint/v3/contenttype/forms"/>
+    <ds:schemaRef ds:uri="http://schemas.microsoft.com/office/2006/metadata/properties"/>
+    <ds:schemaRef ds:uri="http://schemas.microsoft.com/office/infopath/2007/PartnerControls"/>
   </ds:schemaRefs>
 </ds:datastoreItem>
 </file>
 
 <file path=customXml/itemProps2.xml><?xml version="1.0" encoding="utf-8"?>
-<ds:datastoreItem xmlns:ds="http://schemas.openxmlformats.org/officeDocument/2006/customXml" ds:itemID="{7EBA3EA7-A425-4A06-AD8B-F0787527711F}">
+<ds:datastoreItem xmlns:ds="http://schemas.openxmlformats.org/officeDocument/2006/customXml" ds:itemID="{AEF43B34-4148-4D7A-8D8F-35753F74A9AA}">
   <ds:schemaRefs>
-    <ds:schemaRef ds:uri="http://schemas.microsoft.com/office/2006/metadata/properties"/>
-    <ds:schemaRef ds:uri="http://schemas.microsoft.com/office/infopath/2007/PartnerControls"/>
+    <ds:schemaRef ds:uri="http://schemas.microsoft.com/sharepoint/v3/contenttype/forms"/>
   </ds:schemaRefs>
 </ds:datastoreItem>
 </file>
@@ -3466,4 +3554,12 @@
     <ds:schemaRef ds:uri="http://schemas.microsoft.com/internal/obd"/>
   </ds:schemaRefs>
 </ds:datastoreItem>
+</file>
+
+<file path=customXml/itemProps4.xml><?xml version="1.0" encoding="utf-8"?>
+<ds:datastoreItem xmlns:ds="http://schemas.openxmlformats.org/officeDocument/2006/customXml" ds:itemID="{443E2480-4778-4DD8-B97E-8F31C2CF3C70}">
+  <ds:schemaRefs>
+    <ds:schemaRef ds:uri="http://schemas.openxmlformats.org/officeDocument/2006/bibliography"/>
+  </ds:schemaRefs>
+</ds:datastoreItem>
 </file>
</xml_diff>